<commit_message>
add 2 new functions & improve
</commit_message>
<xml_diff>
--- a/URL-screenshot.docx
+++ b/URL-screenshot.docx
@@ -4,6 +4,9 @@
   <w:body>
     <w:p>
       <w:r>
+        <w:rPr>
+          <w:noProof/>
+        </w:rPr>
         <w:drawing>
           <wp:inline distT="0" distB="0" distL="0" distR="0" wp14:anchorId="65ECA8D9" wp14:editId="6B4225E6">
             <wp:extent cx="5274310" cy="2966720"/>
@@ -41,15 +44,20 @@
         </w:drawing>
       </w:r>
     </w:p>
-    <w:p/>
-    <w:p/>
     <w:p>
       <w:pPr>
         <w:rPr>
           <w:rFonts w:hint="eastAsia"/>
         </w:rPr>
       </w:pPr>
+    </w:p>
+    <w:p/>
+    <w:p/>
+    <w:p>
       <w:r>
+        <w:rPr>
+          <w:noProof/>
+        </w:rPr>
         <w:drawing>
           <wp:inline distT="0" distB="0" distL="0" distR="0" wp14:anchorId="6FC10A7D" wp14:editId="72DBCD47">
             <wp:extent cx="5274310" cy="2969895"/>
@@ -75,6 +83,144 @@
                     <a:xfrm>
                       <a:off x="0" y="0"/>
                       <a:ext cx="5274310" cy="2969895"/>
+                    </a:xfrm>
+                    <a:prstGeom prst="rect">
+                      <a:avLst/>
+                    </a:prstGeom>
+                  </pic:spPr>
+                </pic:pic>
+              </a:graphicData>
+            </a:graphic>
+          </wp:inline>
+        </w:drawing>
+      </w:r>
+    </w:p>
+    <w:p/>
+    <w:p/>
+    <w:p/>
+    <w:p/>
+    <w:p/>
+    <w:p/>
+    <w:p/>
+    <w:p/>
+    <w:p/>
+    <w:p>
+      <w:pPr>
+        <w:rPr>
+          <w:rFonts w:hint="eastAsia"/>
+        </w:rPr>
+      </w:pPr>
+      <w:r>
+        <w:lastRenderedPageBreak/>
+        <w:drawing>
+          <wp:inline distT="0" distB="0" distL="0" distR="0" wp14:anchorId="312C4C37" wp14:editId="46457F41">
+            <wp:extent cx="5274310" cy="2969895"/>
+            <wp:effectExtent l="0" t="0" r="2540" b="1905"/>
+            <wp:docPr id="2054362648" name="Picture 1"/>
+            <wp:cNvGraphicFramePr>
+              <a:graphicFrameLocks xmlns:a="http://schemas.openxmlformats.org/drawingml/2006/main" noChangeAspect="1"/>
+            </wp:cNvGraphicFramePr>
+            <a:graphic xmlns:a="http://schemas.openxmlformats.org/drawingml/2006/main">
+              <a:graphicData uri="http://schemas.openxmlformats.org/drawingml/2006/picture">
+                <pic:pic xmlns:pic="http://schemas.openxmlformats.org/drawingml/2006/picture">
+                  <pic:nvPicPr>
+                    <pic:cNvPr id="2054362648" name=""/>
+                    <pic:cNvPicPr/>
+                  </pic:nvPicPr>
+                  <pic:blipFill>
+                    <a:blip r:embed="rId6"/>
+                    <a:stretch>
+                      <a:fillRect/>
+                    </a:stretch>
+                  </pic:blipFill>
+                  <pic:spPr>
+                    <a:xfrm>
+                      <a:off x="0" y="0"/>
+                      <a:ext cx="5274310" cy="2969895"/>
+                    </a:xfrm>
+                    <a:prstGeom prst="rect">
+                      <a:avLst/>
+                    </a:prstGeom>
+                  </pic:spPr>
+                </pic:pic>
+              </a:graphicData>
+            </a:graphic>
+          </wp:inline>
+        </w:drawing>
+      </w:r>
+    </w:p>
+    <w:p>
+      <w:r>
+        <w:drawing>
+          <wp:inline distT="0" distB="0" distL="0" distR="0" wp14:anchorId="38FEB441" wp14:editId="0145A942">
+            <wp:extent cx="5274310" cy="2966720"/>
+            <wp:effectExtent l="0" t="0" r="2540" b="5080"/>
+            <wp:docPr id="121709457" name="Picture 1"/>
+            <wp:cNvGraphicFramePr>
+              <a:graphicFrameLocks xmlns:a="http://schemas.openxmlformats.org/drawingml/2006/main" noChangeAspect="1"/>
+            </wp:cNvGraphicFramePr>
+            <a:graphic xmlns:a="http://schemas.openxmlformats.org/drawingml/2006/main">
+              <a:graphicData uri="http://schemas.openxmlformats.org/drawingml/2006/picture">
+                <pic:pic xmlns:pic="http://schemas.openxmlformats.org/drawingml/2006/picture">
+                  <pic:nvPicPr>
+                    <pic:cNvPr id="121709457" name=""/>
+                    <pic:cNvPicPr/>
+                  </pic:nvPicPr>
+                  <pic:blipFill>
+                    <a:blip r:embed="rId7"/>
+                    <a:stretch>
+                      <a:fillRect/>
+                    </a:stretch>
+                  </pic:blipFill>
+                  <pic:spPr>
+                    <a:xfrm>
+                      <a:off x="0" y="0"/>
+                      <a:ext cx="5274310" cy="2966720"/>
+                    </a:xfrm>
+                    <a:prstGeom prst="rect">
+                      <a:avLst/>
+                    </a:prstGeom>
+                  </pic:spPr>
+                </pic:pic>
+              </a:graphicData>
+            </a:graphic>
+          </wp:inline>
+        </w:drawing>
+      </w:r>
+    </w:p>
+    <w:p>
+      <w:pPr>
+        <w:rPr>
+          <w:rFonts w:hint="eastAsia"/>
+        </w:rPr>
+      </w:pPr>
+      <w:r>
+        <w:lastRenderedPageBreak/>
+        <w:drawing>
+          <wp:inline distT="0" distB="0" distL="0" distR="0" wp14:anchorId="62D24696" wp14:editId="745FB68F">
+            <wp:extent cx="5274310" cy="2974340"/>
+            <wp:effectExtent l="0" t="0" r="2540" b="0"/>
+            <wp:docPr id="857774443" name="Picture 1"/>
+            <wp:cNvGraphicFramePr>
+              <a:graphicFrameLocks xmlns:a="http://schemas.openxmlformats.org/drawingml/2006/main" noChangeAspect="1"/>
+            </wp:cNvGraphicFramePr>
+            <a:graphic xmlns:a="http://schemas.openxmlformats.org/drawingml/2006/main">
+              <a:graphicData uri="http://schemas.openxmlformats.org/drawingml/2006/picture">
+                <pic:pic xmlns:pic="http://schemas.openxmlformats.org/drawingml/2006/picture">
+                  <pic:nvPicPr>
+                    <pic:cNvPr id="857774443" name=""/>
+                    <pic:cNvPicPr/>
+                  </pic:nvPicPr>
+                  <pic:blipFill>
+                    <a:blip r:embed="rId8"/>
+                    <a:stretch>
+                      <a:fillRect/>
+                    </a:stretch>
+                  </pic:blipFill>
+                  <pic:spPr>
+                    <a:xfrm>
+                      <a:off x="0" y="0"/>
+                      <a:ext cx="5274310" cy="2974340"/>
                     </a:xfrm>
                     <a:prstGeom prst="rect">
                       <a:avLst/>

</xml_diff>